<commit_message>
Doc RTF Sugeiri cambios
</commit_message>
<xml_diff>
--- a/Tarea 2/Reunion RTF/1.1.-AGENDA.docx
+++ b/Tarea 2/Reunion RTF/1.1.-AGENDA.docx
@@ -295,8 +295,6 @@
           <w:lang w:val="es-DO"/>
         </w:rPr>
       </w:pPr>
-      <w:bookmarkStart w:id="0" w:name="_GoBack"/>
-      <w:bookmarkEnd w:id="0"/>
       <w:r>
         <w:rPr>
           <w:rFonts w:hint="default" w:ascii="Times New Roman" w:hAnsi="Times New Roman" w:cs="Times New Roman"/>
@@ -359,7 +357,7 @@
           <w:szCs w:val="24"/>
           <w:lang w:val="es-DO"/>
         </w:rPr>
-        <w:t xml:space="preserve">Coordinador/a: Ing. </w:t>
+        <w:t>Coordinador/a: Ing.</w:t>
       </w:r>
       <w:r>
         <w:rPr>
@@ -368,7 +366,7 @@
           <w:szCs w:val="24"/>
           <w:lang w:val="en-US"/>
         </w:rPr>
-        <w:t>Basilio de Jesús</w:t>
+        <w:t>Sugeiri Torres</w:t>
       </w:r>
     </w:p>
     <w:tbl>
@@ -978,18 +976,9 @@
                 <w:rFonts w:hint="default" w:ascii="Times New Roman" w:hAnsi="Times New Roman" w:cs="Times New Roman"/>
                 <w:sz w:val="24"/>
                 <w:szCs w:val="24"/>
-                <w:lang w:val="es-DO"/>
-              </w:rPr>
-              <w:t xml:space="preserve"> </w:t>
-            </w:r>
-            <w:r>
-              <w:rPr>
-                <w:rFonts w:hint="default" w:ascii="Times New Roman" w:hAnsi="Times New Roman" w:cs="Times New Roman"/>
-                <w:sz w:val="24"/>
-                <w:szCs w:val="24"/>
                 <w:lang w:val="en-US"/>
               </w:rPr>
-              <w:t>Basilio de Jesús</w:t>
+              <w:t>Sugeiri Torres</w:t>
             </w:r>
           </w:p>
         </w:tc>
@@ -1488,7 +1477,7 @@
                 <w:szCs w:val="24"/>
                 <w:lang w:val="en-US"/>
               </w:rPr>
-              <w:t>Basilio de Jesús</w:t>
+              <w:t>Sugeiri Torres</w:t>
             </w:r>
           </w:p>
         </w:tc>
@@ -1628,19 +1617,7 @@
                 <w:szCs w:val="24"/>
                 <w:lang w:val="es-ES" w:eastAsia="es-DO"/>
               </w:rPr>
-              <w:t xml:space="preserve">3- </w:t>
-            </w:r>
-            <w:r>
-              <w:rPr>
-                <w:rFonts w:hint="default" w:ascii="Times New Roman" w:hAnsi="Times New Roman" w:eastAsia="Times New Roman" w:cs="Times New Roman"/>
-                <w:i w:val="0"/>
-                <w:iCs w:val="0"/>
-                <w:color w:val="000000"/>
-                <w:sz w:val="24"/>
-                <w:szCs w:val="24"/>
-                <w:lang w:val="es-ES" w:eastAsia="es-DO"/>
-              </w:rPr>
-              <w:t>Revisar la lista de Compon</w:t>
+              <w:t>3- Revisar la lista de Compon</w:t>
             </w:r>
             <w:r>
               <w:rPr>
@@ -1926,15 +1903,12 @@
             </w:r>
             <w:r>
               <w:rPr>
-                <w:rFonts w:hint="default" w:ascii="Times New Roman" w:hAnsi="Times New Roman" w:eastAsia="Times New Roman" w:cs="Times New Roman"/>
-                <w:i w:val="0"/>
-                <w:iCs w:val="0"/>
-                <w:color w:val="000000"/>
-                <w:sz w:val="24"/>
-                <w:szCs w:val="24"/>
-                <w:lang w:val="en-US" w:eastAsia="es-DO"/>
-              </w:rPr>
-              <w:t>Equipo de SQA</w:t>
+                <w:rFonts w:hint="default" w:ascii="Times New Roman" w:hAnsi="Times New Roman" w:cs="Times New Roman"/>
+                <w:sz w:val="24"/>
+                <w:szCs w:val="24"/>
+                <w:lang w:val="en-US"/>
+              </w:rPr>
+              <w:t>Sugeiri Torres</w:t>
             </w:r>
           </w:p>
         </w:tc>
@@ -2074,19 +2048,7 @@
                 <w:szCs w:val="24"/>
                 <w:lang w:val="es-ES" w:eastAsia="es-DO"/>
               </w:rPr>
-              <w:t xml:space="preserve">4- </w:t>
-            </w:r>
-            <w:r>
-              <w:rPr>
-                <w:rFonts w:hint="default" w:ascii="Times New Roman" w:hAnsi="Times New Roman" w:eastAsia="Times New Roman" w:cs="Times New Roman"/>
-                <w:i w:val="0"/>
-                <w:iCs w:val="0"/>
-                <w:color w:val="000000"/>
-                <w:sz w:val="24"/>
-                <w:szCs w:val="24"/>
-                <w:lang w:val="es-ES" w:eastAsia="es-DO"/>
-              </w:rPr>
-              <w:t>Debatir cuales características y documentos revisados serán aceptados, rechazados o modificados</w:t>
+              <w:t>4- Debatir cuales características y documentos revisados serán aceptados, rechazados o modificados</w:t>
             </w:r>
             <w:r>
               <w:rPr>
@@ -2483,19 +2445,7 @@
                 <w:szCs w:val="24"/>
                 <w:lang w:val="es-ES" w:eastAsia="es-DO"/>
               </w:rPr>
-              <w:t xml:space="preserve">5- </w:t>
-            </w:r>
-            <w:r>
-              <w:rPr>
-                <w:rFonts w:hint="default" w:ascii="Times New Roman" w:hAnsi="Times New Roman" w:eastAsia="Times New Roman" w:cs="Times New Roman"/>
-                <w:i w:val="0"/>
-                <w:iCs w:val="0"/>
-                <w:color w:val="000000"/>
-                <w:sz w:val="24"/>
-                <w:szCs w:val="24"/>
-                <w:lang w:val="es-ES" w:eastAsia="es-DO"/>
-              </w:rPr>
-              <w:t>Definir cuando se realizara la próxima revisión y de que parte del producto.</w:t>
+              <w:t>5- Definir cuando se realizara la próxima revisión y de que parte del producto.</w:t>
             </w:r>
             <w:r>
               <w:rPr>
@@ -2729,7 +2679,7 @@
                 <w:szCs w:val="24"/>
                 <w:lang w:val="en-US"/>
               </w:rPr>
-              <w:t>Basilio de Jesús</w:t>
+              <w:t>Sugeiri Torres</w:t>
             </w:r>
           </w:p>
         </w:tc>
@@ -3132,8 +3082,10 @@
                 <w:szCs w:val="24"/>
                 <w:lang w:val="en-US"/>
               </w:rPr>
-              <w:t>Basilio de Jesús</w:t>
-            </w:r>
+              <w:t>Sugeiri Torres</w:t>
+            </w:r>
+            <w:bookmarkStart w:id="0" w:name="_GoBack"/>
+            <w:bookmarkEnd w:id="0"/>
           </w:p>
         </w:tc>
         <w:tc>
@@ -3379,7 +3331,7 @@
     <w:lsdException w:uiPriority="99" w:name="HTML Sample"/>
     <w:lsdException w:uiPriority="99" w:name="HTML Typewriter"/>
     <w:lsdException w:uiPriority="99" w:name="HTML Variable"/>
-    <w:lsdException w:uiPriority="99" w:name="Normal Table"/>
+    <w:lsdException w:qFormat="1" w:uiPriority="99" w:name="Normal Table"/>
     <w:lsdException w:uiPriority="99" w:name="annotation subject"/>
     <w:lsdException w:uiPriority="99" w:name="Table Simple 1"/>
     <w:lsdException w:uiPriority="99" w:name="Table Simple 2"/>
@@ -3550,6 +3502,7 @@
     <w:name w:val="Normal Table"/>
     <w:semiHidden/>
     <w:unhideWhenUsed/>
+    <w:qFormat/>
     <w:uiPriority w:val="99"/>
     <w:tblPr>
       <w:tblCellMar>
@@ -3591,6 +3544,7 @@
   <w:style w:type="table" w:customStyle="1" w:styleId="6">
     <w:name w:val="Grid Table Light"/>
     <w:basedOn w:val="3"/>
+    <w:qFormat/>
     <w:uiPriority w:val="40"/>
     <w:pPr>
       <w:spacing w:after="0" w:line="240" w:lineRule="auto"/>
@@ -3666,6 +3620,7 @@
   <w:style w:type="table" w:customStyle="1" w:styleId="8">
     <w:name w:val="Plain Table 2"/>
     <w:basedOn w:val="3"/>
+    <w:qFormat/>
     <w:uiPriority w:val="42"/>
     <w:pPr>
       <w:spacing w:after="0" w:line="240" w:lineRule="auto"/>
@@ -3860,6 +3815,7 @@
   <w:style w:type="table" w:customStyle="1" w:styleId="11">
     <w:name w:val="Plain Table 5"/>
     <w:basedOn w:val="3"/>
+    <w:qFormat/>
     <w:uiPriority w:val="45"/>
     <w:pPr>
       <w:spacing w:after="0" w:line="240" w:lineRule="auto"/>

</xml_diff>